<commit_message>
implemented design for login page, registee page, landing page, cars page, integrated the backend to allow admin to add, update or delete cars
</commit_message>
<xml_diff>
--- a/Itushcarsonepager.docx
+++ b/Itushcarsonepager.docx
@@ -49,24 +49,38 @@
         <w:pStyle w:val="Heading2"/>
       </w:pPr>
       <w:r>
-        <w:t>Project Background and Description</w:t>
+        <w:t>Project Description</w:t>
       </w:r>
     </w:p>
     <w:p>
       <w:pPr>
+        <w:pStyle w:val="Heading2"/>
+        <w:numPr>
+          <w:ilvl w:val="1"/>
+          <w:numId w:val="4"/>
+        </w:numPr>
+      </w:pPr>
+      <w:r>
+        <w:t>Project Description</w:t>
+      </w:r>
+    </w:p>
+    <w:p>
+      <w:r>
         <w:rPr>
           <w:rFonts w:ascii="Times New Roman" w:hAnsi="Times New Roman" w:cs="Times New Roman"/>
           <w:sz w:val="22"/>
           <w:szCs w:val="22"/>
         </w:rPr>
-      </w:pPr>
+        <w:t xml:space="preserve">ITUSHCARS is a project for a </w:t>
+      </w:r>
+      <w:proofErr w:type="spellStart"/>
       <w:r>
         <w:rPr>
           <w:rFonts w:ascii="Times New Roman" w:hAnsi="Times New Roman" w:cs="Times New Roman"/>
           <w:sz w:val="22"/>
           <w:szCs w:val="22"/>
         </w:rPr>
-        <w:t>ITUSHCARS</w:t>
+        <w:t>car</w:t>
       </w:r>
       <w:r>
         <w:rPr>
@@ -74,7 +88,16 @@
           <w:sz w:val="22"/>
           <w:szCs w:val="22"/>
         </w:rPr>
-        <w:t xml:space="preserve"> is a car hiring compa</w:t>
+        <w:t>hiring</w:t>
+      </w:r>
+      <w:proofErr w:type="spellEnd"/>
+      <w:r>
+        <w:rPr>
+          <w:rFonts w:ascii="Times New Roman" w:hAnsi="Times New Roman" w:cs="Times New Roman"/>
+          <w:sz w:val="22"/>
+          <w:szCs w:val="22"/>
+        </w:rPr>
+        <w:t xml:space="preserve"> compa</w:t>
       </w:r>
       <w:r>
         <w:rPr>
@@ -90,15 +113,16 @@
           <w:sz w:val="22"/>
           <w:szCs w:val="22"/>
         </w:rPr>
-        <w:t xml:space="preserve"> want to </w:t>
-      </w:r>
+        <w:t xml:space="preserve"> want to increase </w:t>
+      </w:r>
+      <w:proofErr w:type="spellStart"/>
       <w:r>
         <w:rPr>
           <w:rFonts w:ascii="Times New Roman" w:hAnsi="Times New Roman" w:cs="Times New Roman"/>
           <w:sz w:val="22"/>
           <w:szCs w:val="22"/>
         </w:rPr>
-        <w:t>increase</w:t>
+        <w:t>i</w:t>
       </w:r>
       <w:r>
         <w:rPr>
@@ -106,15 +130,16 @@
           <w:sz w:val="22"/>
           <w:szCs w:val="22"/>
         </w:rPr>
-        <w:t xml:space="preserve"> it market reach therefore there I need for a </w:t>
-      </w:r>
+        <w:t>t</w:t>
+      </w:r>
+      <w:proofErr w:type="spellEnd"/>
       <w:r>
         <w:rPr>
           <w:rFonts w:ascii="Times New Roman" w:hAnsi="Times New Roman" w:cs="Times New Roman"/>
           <w:sz w:val="22"/>
           <w:szCs w:val="22"/>
         </w:rPr>
-        <w:t>w</w:t>
+        <w:t xml:space="preserve"> market reach therefore there is</w:t>
       </w:r>
       <w:r>
         <w:rPr>
@@ -122,39 +147,7 @@
           <w:sz w:val="22"/>
           <w:szCs w:val="22"/>
         </w:rPr>
-        <w:t>eb</w:t>
-      </w:r>
-      <w:r>
-        <w:rPr>
-          <w:rFonts w:ascii="Times New Roman" w:hAnsi="Times New Roman" w:cs="Times New Roman"/>
-          <w:sz w:val="22"/>
-          <w:szCs w:val="22"/>
-        </w:rPr>
-        <w:t>s</w:t>
-      </w:r>
-      <w:r>
-        <w:rPr>
-          <w:rFonts w:ascii="Times New Roman" w:hAnsi="Times New Roman" w:cs="Times New Roman"/>
-          <w:sz w:val="22"/>
-          <w:szCs w:val="22"/>
-        </w:rPr>
-        <w:t xml:space="preserve">ite to help </w:t>
-      </w:r>
-      <w:r>
-        <w:rPr>
-          <w:rFonts w:ascii="Times New Roman" w:hAnsi="Times New Roman" w:cs="Times New Roman"/>
-          <w:sz w:val="22"/>
-          <w:szCs w:val="22"/>
-        </w:rPr>
-        <w:t>advertise</w:t>
-      </w:r>
-      <w:r>
-        <w:rPr>
-          <w:rFonts w:ascii="Times New Roman" w:hAnsi="Times New Roman" w:cs="Times New Roman"/>
-          <w:sz w:val="22"/>
-          <w:szCs w:val="22"/>
-        </w:rPr>
-        <w:t xml:space="preserve"> and manage the business</w:t>
+        <w:t xml:space="preserve"> need for a website to help advertise and manage the business</w:t>
       </w:r>
       <w:r>
         <w:rPr>
@@ -167,6 +160,18 @@
     </w:p>
     <w:p>
       <w:pPr>
+        <w:pStyle w:val="Heading2"/>
+        <w:numPr>
+          <w:ilvl w:val="1"/>
+          <w:numId w:val="4"/>
+        </w:numPr>
+      </w:pPr>
+      <w:r>
+        <w:t>Problem Addressed</w:t>
+      </w:r>
+    </w:p>
+    <w:p>
+      <w:pPr>
         <w:rPr>
           <w:rFonts w:ascii="Times New Roman" w:hAnsi="Times New Roman" w:cs="Times New Roman"/>
           <w:sz w:val="22"/>
@@ -187,55 +192,7 @@
           <w:sz w:val="22"/>
           <w:szCs w:val="22"/>
         </w:rPr>
-        <w:t xml:space="preserve"> </w:t>
-      </w:r>
-      <w:r>
-        <w:rPr>
-          <w:rFonts w:ascii="Times New Roman" w:hAnsi="Times New Roman" w:cs="Times New Roman"/>
-          <w:sz w:val="22"/>
-          <w:szCs w:val="22"/>
-        </w:rPr>
-        <w:t>w</w:t>
-      </w:r>
-      <w:r>
-        <w:rPr>
-          <w:rFonts w:ascii="Times New Roman" w:hAnsi="Times New Roman" w:cs="Times New Roman"/>
-          <w:sz w:val="22"/>
-          <w:szCs w:val="22"/>
-        </w:rPr>
-        <w:t>eb</w:t>
-      </w:r>
-      <w:r>
-        <w:rPr>
-          <w:rFonts w:ascii="Times New Roman" w:hAnsi="Times New Roman" w:cs="Times New Roman"/>
-          <w:sz w:val="22"/>
-          <w:szCs w:val="22"/>
-        </w:rPr>
-        <w:t>s</w:t>
-      </w:r>
-      <w:r>
-        <w:rPr>
-          <w:rFonts w:ascii="Times New Roman" w:hAnsi="Times New Roman" w:cs="Times New Roman"/>
-          <w:sz w:val="22"/>
-          <w:szCs w:val="22"/>
-        </w:rPr>
-        <w:t xml:space="preserve">ite </w:t>
-      </w:r>
-      <w:r>
-        <w:rPr>
-          <w:rFonts w:ascii="Times New Roman" w:hAnsi="Times New Roman" w:cs="Times New Roman"/>
-          <w:sz w:val="22"/>
-          <w:szCs w:val="22"/>
-        </w:rPr>
-        <w:t>w</w:t>
-      </w:r>
-      <w:r>
-        <w:rPr>
-          <w:rFonts w:ascii="Times New Roman" w:hAnsi="Times New Roman" w:cs="Times New Roman"/>
-          <w:sz w:val="22"/>
-          <w:szCs w:val="22"/>
-        </w:rPr>
-        <w:t>ill help to:</w:t>
+        <w:t xml:space="preserve"> website will help to:</w:t>
       </w:r>
     </w:p>
     <w:p>
@@ -291,43 +248,7 @@
           <w:sz w:val="22"/>
           <w:szCs w:val="22"/>
         </w:rPr>
-        <w:t>The web</w:t>
-      </w:r>
-      <w:r>
-        <w:rPr>
-          <w:rFonts w:ascii="Times New Roman" w:hAnsi="Times New Roman" w:cs="Times New Roman"/>
-          <w:color w:val="323232"/>
-          <w:sz w:val="22"/>
-          <w:szCs w:val="22"/>
-        </w:rPr>
-        <w:t>s</w:t>
-      </w:r>
-      <w:r>
-        <w:rPr>
-          <w:rFonts w:ascii="Times New Roman" w:hAnsi="Times New Roman" w:cs="Times New Roman"/>
-          <w:color w:val="323232"/>
-          <w:sz w:val="22"/>
-          <w:szCs w:val="22"/>
-        </w:rPr>
-        <w:t xml:space="preserve">ite </w:t>
-      </w:r>
-      <w:r>
-        <w:rPr>
-          <w:rFonts w:ascii="Times New Roman" w:hAnsi="Times New Roman" w:cs="Times New Roman"/>
-          <w:color w:val="323232"/>
-          <w:sz w:val="22"/>
-          <w:szCs w:val="22"/>
-        </w:rPr>
-        <w:t>w</w:t>
-      </w:r>
-      <w:r>
-        <w:rPr>
-          <w:rFonts w:ascii="Times New Roman" w:hAnsi="Times New Roman" w:cs="Times New Roman"/>
-          <w:color w:val="323232"/>
-          <w:sz w:val="22"/>
-          <w:szCs w:val="22"/>
-        </w:rPr>
-        <w:t xml:space="preserve">ill help to </w:t>
+        <w:t xml:space="preserve">The website will help to </w:t>
       </w:r>
       <w:proofErr w:type="gramStart"/>
       <w:r>
@@ -347,34 +268,7 @@
           <w:sz w:val="22"/>
           <w:szCs w:val="22"/>
         </w:rPr>
-        <w:t xml:space="preserve"> the </w:t>
-      </w:r>
-      <w:r>
-        <w:rPr>
-          <w:rFonts w:ascii="Times New Roman" w:hAnsi="Times New Roman" w:cs="Times New Roman"/>
-          <w:color w:val="323232"/>
-          <w:sz w:val="22"/>
-          <w:szCs w:val="22"/>
-        </w:rPr>
-        <w:t xml:space="preserve">business </w:t>
-      </w:r>
-      <w:r>
-        <w:rPr>
-          <w:rFonts w:ascii="Times New Roman" w:hAnsi="Times New Roman" w:cs="Times New Roman"/>
-          <w:color w:val="323232"/>
-          <w:sz w:val="22"/>
-          <w:szCs w:val="22"/>
-        </w:rPr>
-        <w:t>to prospective customers</w:t>
-      </w:r>
-      <w:r>
-        <w:rPr>
-          <w:rFonts w:ascii="Times New Roman" w:hAnsi="Times New Roman" w:cs="Times New Roman"/>
-          <w:color w:val="323232"/>
-          <w:sz w:val="22"/>
-          <w:szCs w:val="22"/>
-        </w:rPr>
-        <w:t>.</w:t>
+        <w:t xml:space="preserve"> the business to prospective customers.</w:t>
       </w:r>
     </w:p>
     <w:p>
@@ -398,106 +292,7 @@
           <w:sz w:val="22"/>
           <w:szCs w:val="22"/>
         </w:rPr>
-        <w:t xml:space="preserve">The </w:t>
-      </w:r>
-      <w:r>
-        <w:rPr>
-          <w:rFonts w:ascii="Times New Roman" w:hAnsi="Times New Roman" w:cs="Times New Roman"/>
-          <w:color w:val="323232"/>
-          <w:sz w:val="22"/>
-          <w:szCs w:val="22"/>
-        </w:rPr>
-        <w:t>w</w:t>
-      </w:r>
-      <w:r>
-        <w:rPr>
-          <w:rFonts w:ascii="Times New Roman" w:hAnsi="Times New Roman" w:cs="Times New Roman"/>
-          <w:color w:val="323232"/>
-          <w:sz w:val="22"/>
-          <w:szCs w:val="22"/>
-        </w:rPr>
-        <w:t>eb</w:t>
-      </w:r>
-      <w:r>
-        <w:rPr>
-          <w:rFonts w:ascii="Times New Roman" w:hAnsi="Times New Roman" w:cs="Times New Roman"/>
-          <w:color w:val="323232"/>
-          <w:sz w:val="22"/>
-          <w:szCs w:val="22"/>
-        </w:rPr>
-        <w:t>s</w:t>
-      </w:r>
-      <w:r>
-        <w:rPr>
-          <w:rFonts w:ascii="Times New Roman" w:hAnsi="Times New Roman" w:cs="Times New Roman"/>
-          <w:color w:val="323232"/>
-          <w:sz w:val="22"/>
-          <w:szCs w:val="22"/>
-        </w:rPr>
-        <w:t xml:space="preserve">ite </w:t>
-      </w:r>
-      <w:r>
-        <w:rPr>
-          <w:rFonts w:ascii="Times New Roman" w:hAnsi="Times New Roman" w:cs="Times New Roman"/>
-          <w:color w:val="323232"/>
-          <w:sz w:val="22"/>
-          <w:szCs w:val="22"/>
-        </w:rPr>
-        <w:t>w</w:t>
-      </w:r>
-      <w:r>
-        <w:rPr>
-          <w:rFonts w:ascii="Times New Roman" w:hAnsi="Times New Roman" w:cs="Times New Roman"/>
-          <w:color w:val="323232"/>
-          <w:sz w:val="22"/>
-          <w:szCs w:val="22"/>
-        </w:rPr>
-        <w:t>ill</w:t>
-      </w:r>
-      <w:r>
-        <w:rPr>
-          <w:rFonts w:ascii="Times New Roman" w:hAnsi="Times New Roman" w:cs="Times New Roman"/>
-          <w:color w:val="323232"/>
-          <w:sz w:val="22"/>
-          <w:szCs w:val="22"/>
-        </w:rPr>
-        <w:t xml:space="preserve"> </w:t>
-      </w:r>
-      <w:r>
-        <w:rPr>
-          <w:rFonts w:ascii="Times New Roman" w:hAnsi="Times New Roman" w:cs="Times New Roman"/>
-          <w:color w:val="323232"/>
-          <w:sz w:val="22"/>
-          <w:szCs w:val="22"/>
-        </w:rPr>
-        <w:t>increa</w:t>
-      </w:r>
-      <w:r>
-        <w:rPr>
-          <w:rFonts w:ascii="Times New Roman" w:hAnsi="Times New Roman" w:cs="Times New Roman"/>
-          <w:color w:val="323232"/>
-          <w:sz w:val="22"/>
-          <w:szCs w:val="22"/>
-        </w:rPr>
-        <w:t>s</w:t>
-      </w:r>
-      <w:r>
-        <w:rPr>
-          <w:rFonts w:ascii="Times New Roman" w:hAnsi="Times New Roman" w:cs="Times New Roman"/>
-          <w:color w:val="323232"/>
-          <w:sz w:val="22"/>
-          <w:szCs w:val="22"/>
-        </w:rPr>
-        <w:t>e chance of getting more lead</w:t>
-      </w:r>
-      <w:r>
-        <w:rPr>
-          <w:rFonts w:ascii="Times New Roman" w:hAnsi="Times New Roman" w:cs="Times New Roman"/>
-          <w:color w:val="323232"/>
-          <w:sz w:val="22"/>
-          <w:szCs w:val="22"/>
-        </w:rPr>
-        <w:t>s.</w:t>
+        <w:t>The website will increase chance of getting more leads.</w:t>
       </w:r>
     </w:p>
     <w:p>
@@ -520,145 +315,9 @@
           <w:sz w:val="22"/>
           <w:szCs w:val="22"/>
         </w:rPr>
-        <w:t xml:space="preserve">The </w:t>
-      </w:r>
-      <w:r>
-        <w:rPr>
-          <w:rFonts w:ascii="Times New Roman" w:hAnsi="Times New Roman" w:cs="Times New Roman"/>
-          <w:color w:val="323232"/>
-          <w:sz w:val="22"/>
-          <w:szCs w:val="22"/>
-        </w:rPr>
-        <w:t>w</w:t>
-      </w:r>
-      <w:r>
-        <w:rPr>
-          <w:rFonts w:ascii="Times New Roman" w:hAnsi="Times New Roman" w:cs="Times New Roman"/>
-          <w:color w:val="323232"/>
-          <w:sz w:val="22"/>
-          <w:szCs w:val="22"/>
-        </w:rPr>
-        <w:t>eb</w:t>
-      </w:r>
-      <w:r>
-        <w:rPr>
-          <w:rFonts w:ascii="Times New Roman" w:hAnsi="Times New Roman" w:cs="Times New Roman"/>
-          <w:color w:val="323232"/>
-          <w:sz w:val="22"/>
-          <w:szCs w:val="22"/>
-        </w:rPr>
-        <w:t>s</w:t>
-      </w:r>
-      <w:r>
-        <w:rPr>
-          <w:rFonts w:ascii="Times New Roman" w:hAnsi="Times New Roman" w:cs="Times New Roman"/>
-          <w:color w:val="323232"/>
-          <w:sz w:val="22"/>
-          <w:szCs w:val="22"/>
-        </w:rPr>
-        <w:t xml:space="preserve">ite </w:t>
-      </w:r>
-      <w:r>
-        <w:rPr>
-          <w:rFonts w:ascii="Times New Roman" w:hAnsi="Times New Roman" w:cs="Times New Roman"/>
-          <w:color w:val="323232"/>
-          <w:sz w:val="22"/>
-          <w:szCs w:val="22"/>
-        </w:rPr>
-        <w:t>w</w:t>
-      </w:r>
-      <w:r>
-        <w:rPr>
-          <w:rFonts w:ascii="Times New Roman" w:hAnsi="Times New Roman" w:cs="Times New Roman"/>
-          <w:color w:val="323232"/>
-          <w:sz w:val="22"/>
-          <w:szCs w:val="22"/>
-        </w:rPr>
-        <w:t xml:space="preserve">ill help </w:t>
-      </w:r>
-      <w:r>
-        <w:rPr>
-          <w:rFonts w:ascii="Times New Roman" w:hAnsi="Times New Roman" w:cs="Times New Roman"/>
-          <w:color w:val="323232"/>
-          <w:sz w:val="22"/>
-          <w:szCs w:val="22"/>
-        </w:rPr>
-        <w:t>s</w:t>
-      </w:r>
-      <w:r>
-        <w:rPr>
-          <w:rFonts w:ascii="Times New Roman" w:hAnsi="Times New Roman" w:cs="Times New Roman"/>
-          <w:color w:val="323232"/>
-          <w:sz w:val="22"/>
-          <w:szCs w:val="22"/>
-        </w:rPr>
-        <w:t>ave time and</w:t>
-      </w:r>
-      <w:r>
-        <w:rPr>
-          <w:rFonts w:ascii="Times New Roman" w:hAnsi="Times New Roman" w:cs="Times New Roman"/>
-          <w:color w:val="323232"/>
-          <w:sz w:val="22"/>
-          <w:szCs w:val="22"/>
-        </w:rPr>
-        <w:t xml:space="preserve"> improve</w:t>
-      </w:r>
-      <w:r>
-        <w:rPr>
-          <w:rFonts w:ascii="Times New Roman" w:hAnsi="Times New Roman" w:cs="Times New Roman"/>
-          <w:color w:val="323232"/>
-          <w:sz w:val="22"/>
-          <w:szCs w:val="22"/>
-        </w:rPr>
-        <w:t xml:space="preserve"> cu</w:t>
-      </w:r>
-      <w:r>
-        <w:rPr>
-          <w:rFonts w:ascii="Times New Roman" w:hAnsi="Times New Roman" w:cs="Times New Roman"/>
-          <w:color w:val="323232"/>
-          <w:sz w:val="22"/>
-          <w:szCs w:val="22"/>
-        </w:rPr>
-        <w:t>s</w:t>
-      </w:r>
-      <w:r>
-        <w:rPr>
-          <w:rFonts w:ascii="Times New Roman" w:hAnsi="Times New Roman" w:cs="Times New Roman"/>
-          <w:color w:val="323232"/>
-          <w:sz w:val="22"/>
-          <w:szCs w:val="22"/>
-        </w:rPr>
-        <w:t xml:space="preserve">tomer </w:t>
-      </w:r>
-      <w:r>
-        <w:rPr>
-          <w:rFonts w:ascii="Times New Roman" w:hAnsi="Times New Roman" w:cs="Times New Roman"/>
-          <w:color w:val="323232"/>
-          <w:sz w:val="22"/>
-          <w:szCs w:val="22"/>
-        </w:rPr>
-        <w:t>s</w:t>
-      </w:r>
-      <w:r>
-        <w:rPr>
-          <w:rFonts w:ascii="Times New Roman" w:hAnsi="Times New Roman" w:cs="Times New Roman"/>
-          <w:color w:val="323232"/>
-          <w:sz w:val="22"/>
-          <w:szCs w:val="22"/>
-        </w:rPr>
-        <w:t>ervice</w:t>
-      </w:r>
-      <w:r>
-        <w:rPr>
-          <w:rFonts w:ascii="Times New Roman" w:hAnsi="Times New Roman" w:cs="Times New Roman"/>
-          <w:color w:val="323232"/>
-          <w:sz w:val="22"/>
-          <w:szCs w:val="22"/>
-        </w:rPr>
-        <w:t xml:space="preserve"> because it will contain basic information about the business.</w:t>
+        <w:t>The website will help save time and improve customer service because it will contain basic information about the business.</w:t>
       </w:r>
     </w:p>
-    <w:p/>
     <w:p>
       <w:pPr>
         <w:pStyle w:val="Heading2"/>
@@ -1098,7 +757,6 @@
           </w:tcPr>
           <w:p>
             <w:r>
-              <w:lastRenderedPageBreak/>
               <w:t>#</w:t>
             </w:r>
           </w:p>
@@ -1845,692 +1503,123 @@
         <w:pStyle w:val="Heading2"/>
       </w:pPr>
       <w:r>
-        <w:t>High-Level Requirements</w:t>
+        <w:t>Risks</w:t>
       </w:r>
     </w:p>
     <w:p>
       <w:pPr>
-        <w:pStyle w:val="NoSpacing"/>
-      </w:pPr>
-      <w:r>
-        <w:t xml:space="preserve">The system is web based. As such, any device with internet access and the latest browser, will be able to access it. </w:t>
+        <w:numPr>
+          <w:ilvl w:val="0"/>
+          <w:numId w:val="15"/>
+        </w:numPr>
+      </w:pPr>
+      <w:r>
+        <w:rPr>
+          <w:b/>
+          <w:bCs/>
+        </w:rPr>
+        <w:t>Data Breaches</w:t>
+      </w:r>
+      <w:r>
+        <w:t>: Customer personal information, such as names, addresses, and payment details, may be compromised in data breaches, leading to identity theft or financial loss.</w:t>
       </w:r>
     </w:p>
     <w:p>
       <w:pPr>
-        <w:pStyle w:val="NoSpacing"/>
-      </w:pPr>
+        <w:numPr>
+          <w:ilvl w:val="0"/>
+          <w:numId w:val="15"/>
+        </w:numPr>
+      </w:pPr>
+      <w:r>
+        <w:rPr>
+          <w:b/>
+          <w:bCs/>
+        </w:rPr>
+        <w:lastRenderedPageBreak/>
+        <w:t>Unauthorized Access</w:t>
+      </w:r>
+      <w:r>
+        <w:t>: Weak authentication systems can result in unauthorized access to user accounts and sensitive data, including reservation details and payment information.</w:t>
+      </w:r>
     </w:p>
     <w:p>
-      <w:r>
-        <w:t>The new system must include the following:</w:t>
+      <w:pPr>
+        <w:numPr>
+          <w:ilvl w:val="0"/>
+          <w:numId w:val="15"/>
+        </w:numPr>
+      </w:pPr>
+      <w:r>
+        <w:rPr>
+          <w:b/>
+          <w:bCs/>
+        </w:rPr>
+        <w:t>Phishing Attacks</w:t>
+      </w:r>
+      <w:r>
+        <w:t>: Cybercriminals may impersonate the car hire service to deceive users into revealing their personal or financial information.</w:t>
       </w:r>
     </w:p>
     <w:p>
       <w:pPr>
-        <w:pStyle w:val="ListBullet"/>
-      </w:pPr>
-      <w:r>
-        <w:t xml:space="preserve">Ability to allow users to access the </w:t>
-      </w:r>
-      <w:r>
-        <w:t>website</w:t>
-      </w:r>
-      <w:r>
-        <w:t xml:space="preserve"> without downloading any software</w:t>
+        <w:numPr>
+          <w:ilvl w:val="0"/>
+          <w:numId w:val="15"/>
+        </w:numPr>
+      </w:pPr>
+      <w:r>
+        <w:rPr>
+          <w:b/>
+          <w:bCs/>
+        </w:rPr>
+        <w:t>Malware and Ransomware</w:t>
+      </w:r>
+      <w:r>
+        <w:t>: Malicious software can infect the website, disrupting operations or encrypting data, demanding a ransom for decryption.</w:t>
       </w:r>
     </w:p>
     <w:p>
       <w:pPr>
-        <w:pStyle w:val="ListBullet"/>
-      </w:pPr>
-      <w:r>
-        <w:lastRenderedPageBreak/>
-        <w:t>Ability to interface with the existing data warehouse application</w:t>
+        <w:numPr>
+          <w:ilvl w:val="0"/>
+          <w:numId w:val="15"/>
+        </w:numPr>
+      </w:pPr>
+      <w:r>
+        <w:rPr>
+          <w:b/>
+          <w:bCs/>
+        </w:rPr>
+        <w:t>Website Downtime</w:t>
+      </w:r>
+      <w:r>
+        <w:t>: Technical issues, traffic spikes, or cyberattacks can cause website downtime, resulting in lost business and customer frustration.</w:t>
       </w:r>
     </w:p>
     <w:p>
       <w:pPr>
-        <w:pStyle w:val="ListBullet"/>
         <w:numPr>
           <w:ilvl w:val="0"/>
-          <w:numId w:val="0"/>
+          <w:numId w:val="15"/>
         </w:numPr>
-        <w:ind w:left="432"/>
-      </w:pPr>
+      </w:pPr>
+      <w:r>
+        <w:rPr>
+          <w:b/>
+          <w:bCs/>
+        </w:rPr>
+        <w:t>Reputation Damage</w:t>
+      </w:r>
+      <w:r>
+        <w:t>: Negative reviews, complaints, or publicized incidents can harm the car hire service's reputation and lead to decreased customer trust.</w:t>
+      </w:r>
+      <w:bookmarkStart w:id="0" w:name="_GoBack"/>
+      <w:bookmarkEnd w:id="0"/>
+      <w:r>
+        <w:t xml:space="preserve"> </w:t>
+      </w:r>
     </w:p>
-    <w:p>
-      <w:pPr>
-        <w:pStyle w:val="Heading2"/>
-      </w:pPr>
-      <w:r>
-        <w:t>Deliverables</w:t>
-      </w:r>
-    </w:p>
-    <w:p>
-      <w:pPr>
-        <w:pStyle w:val="ListParagraph"/>
-        <w:numPr>
-          <w:ilvl w:val="0"/>
-          <w:numId w:val="10"/>
-        </w:numPr>
-      </w:pPr>
-      <w:r>
-        <w:t>Back-end software that is hosted in the cloud.</w:t>
-      </w:r>
-    </w:p>
-    <w:p>
-      <w:pPr>
-        <w:pStyle w:val="ListParagraph"/>
-        <w:numPr>
-          <w:ilvl w:val="0"/>
-          <w:numId w:val="10"/>
-        </w:numPr>
-      </w:pPr>
-      <w:r>
-        <w:t xml:space="preserve">UI Prototype for both </w:t>
-      </w:r>
-      <w:r>
-        <w:t>users</w:t>
-      </w:r>
-      <w:r>
-        <w:t xml:space="preserve"> and management. </w:t>
-      </w:r>
-    </w:p>
-    <w:p>
-      <w:pPr>
-        <w:pStyle w:val="ListParagraph"/>
-        <w:numPr>
-          <w:ilvl w:val="0"/>
-          <w:numId w:val="10"/>
-        </w:numPr>
-      </w:pPr>
-      <w:r>
-        <w:t>User documentation manual.</w:t>
-      </w:r>
-    </w:p>
-    <w:p>
-      <w:pPr>
-        <w:pStyle w:val="ListParagraph"/>
-        <w:numPr>
-          <w:ilvl w:val="0"/>
-          <w:numId w:val="10"/>
-        </w:numPr>
-      </w:pPr>
-      <w:r>
-        <w:t xml:space="preserve">Technical documentation  </w:t>
-      </w:r>
-    </w:p>
-    <w:p>
-      <w:pPr>
-        <w:pStyle w:val="Heading2"/>
-      </w:pPr>
-      <w:r>
-        <w:t>Affected Parties</w:t>
-      </w:r>
-    </w:p>
-    <w:p>
-      <w:pPr>
-        <w:pStyle w:val="ListParagraph"/>
-        <w:numPr>
-          <w:ilvl w:val="0"/>
-          <w:numId w:val="11"/>
-        </w:numPr>
-      </w:pPr>
-      <w:r>
-        <w:t>Management</w:t>
-      </w:r>
-    </w:p>
-    <w:p>
-      <w:pPr>
-        <w:pStyle w:val="ListParagraph"/>
-        <w:numPr>
-          <w:ilvl w:val="0"/>
-          <w:numId w:val="11"/>
-        </w:numPr>
-      </w:pPr>
-      <w:r>
-        <w:t>users</w:t>
-      </w:r>
-    </w:p>
-    <w:p>
-      <w:pPr>
-        <w:pStyle w:val="Heading2"/>
-      </w:pPr>
-      <w:r>
-        <w:t>Affected Business Processes or Systems</w:t>
-      </w:r>
-    </w:p>
-    <w:p>
-      <w:pPr>
-        <w:pStyle w:val="ListParagraph"/>
-        <w:numPr>
-          <w:ilvl w:val="0"/>
-          <w:numId w:val="13"/>
-        </w:numPr>
-      </w:pPr>
-      <w:r>
-        <w:t>Member registration</w:t>
-      </w:r>
-    </w:p>
-    <w:p>
-      <w:pPr>
-        <w:pStyle w:val="ListParagraph"/>
-        <w:numPr>
-          <w:ilvl w:val="0"/>
-          <w:numId w:val="13"/>
-        </w:numPr>
-      </w:pPr>
-      <w:r>
-        <w:t xml:space="preserve">Car booking process </w:t>
-      </w:r>
-    </w:p>
-    <w:p>
-      <w:pPr>
-        <w:pStyle w:val="ListParagraph"/>
-        <w:numPr>
-          <w:ilvl w:val="0"/>
-          <w:numId w:val="13"/>
-        </w:numPr>
-      </w:pPr>
-      <w:r>
-        <w:t>Car request</w:t>
-      </w:r>
-      <w:r>
-        <w:t xml:space="preserve"> approval process</w:t>
-      </w:r>
-    </w:p>
-    <w:p>
-      <w:pPr>
-        <w:pStyle w:val="ListParagraph"/>
-        <w:numPr>
-          <w:ilvl w:val="0"/>
-          <w:numId w:val="13"/>
-        </w:numPr>
-      </w:pPr>
-      <w:r>
-        <w:t xml:space="preserve">Car adding process </w:t>
-      </w:r>
-    </w:p>
-    <w:p>
-      <w:pPr>
-        <w:pStyle w:val="ListParagraph"/>
-        <w:numPr>
-          <w:ilvl w:val="0"/>
-          <w:numId w:val="13"/>
-        </w:numPr>
-      </w:pPr>
-      <w:r>
-        <w:t>Car removal p</w:t>
-      </w:r>
-      <w:r>
-        <w:t>rocess</w:t>
-      </w:r>
-    </w:p>
-    <w:p>
-      <w:pPr>
-        <w:pStyle w:val="Heading2"/>
-      </w:pPr>
-      <w:r>
-        <w:t>Specific Exclusions from Scope</w:t>
-      </w:r>
-    </w:p>
-    <w:p>
-      <w:r>
-        <w:t>In this phase (phase 1), the following will be excluded and will come in the subsequent phases: -</w:t>
-      </w:r>
-    </w:p>
-    <w:p>
-      <w:pPr>
-        <w:pStyle w:val="ListParagraph"/>
-        <w:numPr>
-          <w:ilvl w:val="0"/>
-          <w:numId w:val="12"/>
-        </w:numPr>
-      </w:pPr>
-      <w:r>
-        <w:t xml:space="preserve">Direct </w:t>
-      </w:r>
-      <w:r>
-        <w:t>payment</w:t>
-      </w:r>
-      <w:r>
-        <w:t>.</w:t>
-      </w:r>
-    </w:p>
-    <w:p>
-      <w:pPr>
-        <w:pStyle w:val="ListParagraph"/>
-        <w:numPr>
-          <w:ilvl w:val="0"/>
-          <w:numId w:val="12"/>
-        </w:numPr>
-      </w:pPr>
-      <w:r>
-        <w:t>Integration with existing systems (if any).</w:t>
-      </w:r>
-    </w:p>
-    <w:p>
-      <w:pPr>
-        <w:pStyle w:val="Heading2"/>
-      </w:pPr>
-      <w:r>
-        <w:t>Implementation Plan</w:t>
-      </w:r>
-    </w:p>
-    <w:p>
-      <w:r>
-        <w:t xml:space="preserve">The project will kick off with the implementation of </w:t>
-      </w:r>
-      <w:r>
-        <w:t>UI design</w:t>
-      </w:r>
-      <w:r>
-        <w:t xml:space="preserve">. </w:t>
-      </w:r>
-    </w:p>
-    <w:p>
-      <w:r>
-        <w:t xml:space="preserve">After the </w:t>
-      </w:r>
-      <w:r>
-        <w:t>UI design,</w:t>
-      </w:r>
-      <w:r>
-        <w:t xml:space="preserve"> the business logic, starting with members’ module, followed by </w:t>
-      </w:r>
-      <w:r>
-        <w:t>booking module</w:t>
-      </w:r>
-      <w:r>
-        <w:t xml:space="preserve"> and </w:t>
-      </w:r>
-      <w:proofErr w:type="spellStart"/>
-      <w:r>
-        <w:t>s</w:t>
-      </w:r>
-      <w:r>
-        <w:t>adding</w:t>
-      </w:r>
-      <w:proofErr w:type="spellEnd"/>
-      <w:r>
-        <w:t xml:space="preserve"> cars </w:t>
-      </w:r>
-      <w:r>
-        <w:t>module last.</w:t>
-      </w:r>
-    </w:p>
-    <w:p>
-      <w:pPr>
-        <w:pStyle w:val="Heading2"/>
-      </w:pPr>
-      <w:r>
-        <w:t>High-Level Timeline/Schedule</w:t>
-      </w:r>
-    </w:p>
-    <w:tbl>
-      <w:tblPr>
-        <w:tblStyle w:val="ProjectScopeTable"/>
-        <w:tblW w:w="0" w:type="auto"/>
-        <w:tblLayout w:type="fixed"/>
-        <w:tblLook w:val="04A0" w:firstRow="1" w:lastRow="0" w:firstColumn="1" w:lastColumn="0" w:noHBand="0" w:noVBand="1"/>
-      </w:tblPr>
-      <w:tblGrid>
-        <w:gridCol w:w="457"/>
-        <w:gridCol w:w="2134"/>
-        <w:gridCol w:w="4334"/>
-        <w:gridCol w:w="900"/>
-        <w:gridCol w:w="1525"/>
-      </w:tblGrid>
-      <w:tr>
-        <w:trPr>
-          <w:cnfStyle w:val="100000000000" w:firstRow="1" w:lastRow="0" w:firstColumn="0" w:lastColumn="0" w:oddVBand="0" w:evenVBand="0" w:oddHBand="0" w:evenHBand="0" w:firstRowFirstColumn="0" w:firstRowLastColumn="0" w:lastRowFirstColumn="0" w:lastRowLastColumn="0"/>
-        </w:trPr>
-        <w:tc>
-          <w:tcPr>
-            <w:tcW w:w="457" w:type="dxa"/>
-          </w:tcPr>
-          <w:p>
-            <w:r>
-              <w:t>#</w:t>
-            </w:r>
-          </w:p>
-        </w:tc>
-        <w:tc>
-          <w:tcPr>
-            <w:tcW w:w="2134" w:type="dxa"/>
-          </w:tcPr>
-          <w:p>
-            <w:r>
-              <w:t>Date</w:t>
-            </w:r>
-          </w:p>
-        </w:tc>
-        <w:tc>
-          <w:tcPr>
-            <w:tcW w:w="4334" w:type="dxa"/>
-          </w:tcPr>
-          <w:p>
-            <w:r>
-              <w:t>Description</w:t>
-            </w:r>
-          </w:p>
-        </w:tc>
-        <w:tc>
-          <w:tcPr>
-            <w:tcW w:w="900" w:type="dxa"/>
-          </w:tcPr>
-          <w:p>
-            <w:r>
-              <w:t>Dep</w:t>
-            </w:r>
-            <w:r>
-              <w:t>.</w:t>
-            </w:r>
-          </w:p>
-        </w:tc>
-        <w:tc>
-          <w:tcPr>
-            <w:tcW w:w="1525" w:type="dxa"/>
-          </w:tcPr>
-          <w:p>
-            <w:r>
-              <w:t>Comments</w:t>
-            </w:r>
-          </w:p>
-        </w:tc>
-      </w:tr>
-      <w:tr>
-        <w:tc>
-          <w:tcPr>
-            <w:tcW w:w="457" w:type="dxa"/>
-          </w:tcPr>
-          <w:p>
-            <w:r>
-              <w:t>1</w:t>
-            </w:r>
-          </w:p>
-        </w:tc>
-        <w:tc>
-          <w:tcPr>
-            <w:tcW w:w="2134" w:type="dxa"/>
-          </w:tcPr>
-          <w:p>
-            <w:r>
-              <w:t>19</w:t>
-            </w:r>
-            <w:r>
-              <w:t>/</w:t>
-            </w:r>
-            <w:r>
-              <w:t>7</w:t>
-            </w:r>
-            <w:r>
-              <w:t>/20</w:t>
-            </w:r>
-            <w:r>
-              <w:t>23</w:t>
-            </w:r>
-            <w:r>
-              <w:t xml:space="preserve"> </w:t>
-            </w:r>
-            <w:r>
-              <w:t xml:space="preserve">– </w:t>
-            </w:r>
-            <w:r>
-              <w:t>19/7/2023</w:t>
-            </w:r>
-          </w:p>
-        </w:tc>
-        <w:tc>
-          <w:tcPr>
-            <w:tcW w:w="4334" w:type="dxa"/>
-          </w:tcPr>
-          <w:p>
-            <w:r>
-              <w:t>UI Prototype/Wireframe</w:t>
-            </w:r>
-          </w:p>
-        </w:tc>
-        <w:tc>
-          <w:tcPr>
-            <w:tcW w:w="900" w:type="dxa"/>
-          </w:tcPr>
-          <w:p/>
-        </w:tc>
-        <w:tc>
-          <w:tcPr>
-            <w:tcW w:w="1525" w:type="dxa"/>
-          </w:tcPr>
-          <w:p/>
-        </w:tc>
-      </w:tr>
-      <w:tr>
-        <w:tc>
-          <w:tcPr>
-            <w:tcW w:w="457" w:type="dxa"/>
-          </w:tcPr>
-          <w:p>
-            <w:r>
-              <w:t>2</w:t>
-            </w:r>
-          </w:p>
-        </w:tc>
-        <w:tc>
-          <w:tcPr>
-            <w:tcW w:w="2134" w:type="dxa"/>
-          </w:tcPr>
-          <w:p>
-            <w:r>
-              <w:t xml:space="preserve">19/7/2023 </w:t>
-            </w:r>
-            <w:r>
-              <w:t>–</w:t>
-            </w:r>
-            <w:r>
-              <w:t xml:space="preserve"> </w:t>
-            </w:r>
-            <w:r>
-              <w:t>19/7/2023</w:t>
-            </w:r>
-          </w:p>
-        </w:tc>
-        <w:tc>
-          <w:tcPr>
-            <w:tcW w:w="4334" w:type="dxa"/>
-          </w:tcPr>
-          <w:p>
-            <w:r>
-              <w:t>Membership module implementation</w:t>
-            </w:r>
-          </w:p>
-        </w:tc>
-        <w:tc>
-          <w:tcPr>
-            <w:tcW w:w="900" w:type="dxa"/>
-          </w:tcPr>
-          <w:p>
-            <w:r>
-              <w:t>#1</w:t>
-            </w:r>
-          </w:p>
-        </w:tc>
-        <w:tc>
-          <w:tcPr>
-            <w:tcW w:w="1525" w:type="dxa"/>
-          </w:tcPr>
-          <w:p/>
-        </w:tc>
-      </w:tr>
-      <w:tr>
-        <w:tc>
-          <w:tcPr>
-            <w:tcW w:w="457" w:type="dxa"/>
-          </w:tcPr>
-          <w:p>
-            <w:r>
-              <w:t>3</w:t>
-            </w:r>
-          </w:p>
-        </w:tc>
-        <w:tc>
-          <w:tcPr>
-            <w:tcW w:w="2134" w:type="dxa"/>
-          </w:tcPr>
-          <w:p>
-            <w:r>
-              <w:t xml:space="preserve">19/7/2023 </w:t>
-            </w:r>
-            <w:r>
-              <w:t>–</w:t>
-            </w:r>
-            <w:r>
-              <w:t xml:space="preserve"> </w:t>
-            </w:r>
-            <w:r>
-              <w:t>19/7/2023</w:t>
-            </w:r>
-          </w:p>
-        </w:tc>
-        <w:tc>
-          <w:tcPr>
-            <w:tcW w:w="4334" w:type="dxa"/>
-          </w:tcPr>
-          <w:p>
-            <w:r>
-              <w:t>Booking module</w:t>
-            </w:r>
-          </w:p>
-        </w:tc>
-        <w:tc>
-          <w:tcPr>
-            <w:tcW w:w="900" w:type="dxa"/>
-          </w:tcPr>
-          <w:p>
-            <w:r>
-              <w:t>#2</w:t>
-            </w:r>
-          </w:p>
-        </w:tc>
-        <w:tc>
-          <w:tcPr>
-            <w:tcW w:w="1525" w:type="dxa"/>
-          </w:tcPr>
-          <w:p/>
-        </w:tc>
-      </w:tr>
-      <w:tr>
-        <w:tc>
-          <w:tcPr>
-            <w:tcW w:w="457" w:type="dxa"/>
-          </w:tcPr>
-          <w:p>
-            <w:r>
-              <w:t>4</w:t>
-            </w:r>
-          </w:p>
-        </w:tc>
-        <w:tc>
-          <w:tcPr>
-            <w:tcW w:w="2134" w:type="dxa"/>
-          </w:tcPr>
-          <w:p>
-            <w:r>
-              <w:t xml:space="preserve">19/7/2023 </w:t>
-            </w:r>
-            <w:r>
-              <w:t xml:space="preserve">– </w:t>
-            </w:r>
-            <w:r>
-              <w:t>19/7/2023</w:t>
-            </w:r>
-          </w:p>
-        </w:tc>
-        <w:tc>
-          <w:tcPr>
-            <w:tcW w:w="4334" w:type="dxa"/>
-          </w:tcPr>
-          <w:p>
-            <w:r>
-              <w:t>Add car module</w:t>
-            </w:r>
-          </w:p>
-        </w:tc>
-        <w:tc>
-          <w:tcPr>
-            <w:tcW w:w="900" w:type="dxa"/>
-          </w:tcPr>
-          <w:p>
-            <w:r>
-              <w:t>#3</w:t>
-            </w:r>
-          </w:p>
-        </w:tc>
-        <w:tc>
-          <w:tcPr>
-            <w:tcW w:w="1525" w:type="dxa"/>
-          </w:tcPr>
-          <w:p/>
-        </w:tc>
-      </w:tr>
-      <w:tr>
-        <w:tc>
-          <w:tcPr>
-            <w:tcW w:w="457" w:type="dxa"/>
-          </w:tcPr>
-          <w:p>
-            <w:r>
-              <w:t>5</w:t>
-            </w:r>
-          </w:p>
-        </w:tc>
-        <w:tc>
-          <w:tcPr>
-            <w:tcW w:w="2134" w:type="dxa"/>
-          </w:tcPr>
-          <w:p>
-            <w:r>
-              <w:t xml:space="preserve">19/7/2023 </w:t>
-            </w:r>
-            <w:r>
-              <w:t xml:space="preserve">– </w:t>
-            </w:r>
-            <w:r>
-              <w:t>19/7/2023</w:t>
-            </w:r>
-            <w:bookmarkStart w:id="0" w:name="_GoBack"/>
-            <w:bookmarkEnd w:id="0"/>
-          </w:p>
-        </w:tc>
-        <w:tc>
-          <w:tcPr>
-            <w:tcW w:w="4334" w:type="dxa"/>
-          </w:tcPr>
-          <w:p>
-            <w:r>
-              <w:t>testing</w:t>
-            </w:r>
-          </w:p>
-        </w:tc>
-        <w:tc>
-          <w:tcPr>
-            <w:tcW w:w="900" w:type="dxa"/>
-          </w:tcPr>
-          <w:p>
-            <w:r>
-              <w:t>#4</w:t>
-            </w:r>
-          </w:p>
-        </w:tc>
-        <w:tc>
-          <w:tcPr>
-            <w:tcW w:w="1525" w:type="dxa"/>
-          </w:tcPr>
-          <w:p/>
-        </w:tc>
-      </w:tr>
-    </w:tbl>
-    <w:p/>
     <w:sectPr>
       <w:headerReference w:type="default" r:id="rId9"/>
       <w:pgSz w:w="12240" w:h="15840" w:code="1"/>
@@ -2758,9 +1847,9 @@
   </w:abstractNum>
   <w:abstractNum w:abstractNumId="1" w15:restartNumberingAfterBreak="0">
     <w:nsid w:val="05BD582D"/>
-    <w:multiLevelType w:val="hybridMultilevel"/>
-    <w:tmpl w:val="E36C5F02"/>
-    <w:lvl w:ilvl="0" w:tplc="E6640BB8">
+    <w:multiLevelType w:val="multilevel"/>
+    <w:tmpl w:val="0A48A614"/>
+    <w:lvl w:ilvl="0">
       <w:start w:val="1"/>
       <w:numFmt w:val="decimal"/>
       <w:pStyle w:val="Heading2"/>
@@ -2776,77 +1865,109 @@
         <w:rFonts w:hint="default"/>
       </w:rPr>
     </w:lvl>
-    <w:lvl w:ilvl="1" w:tplc="04090019" w:tentative="1">
-      <w:start w:val="1"/>
-      <w:numFmt w:val="lowerLetter"/>
-      <w:lvlText w:val="%2."/>
-      <w:lvlJc w:val="left"/>
-      <w:pPr>
-        <w:ind w:left="1440" w:hanging="360"/>
-      </w:pPr>
-    </w:lvl>
-    <w:lvl w:ilvl="2" w:tplc="0409001B" w:tentative="1">
-      <w:start w:val="1"/>
-      <w:numFmt w:val="lowerRoman"/>
-      <w:lvlText w:val="%3."/>
-      <w:lvlJc w:val="right"/>
-      <w:pPr>
-        <w:ind w:left="2160" w:hanging="180"/>
-      </w:pPr>
-    </w:lvl>
-    <w:lvl w:ilvl="3" w:tplc="0409000F" w:tentative="1">
+    <w:lvl w:ilvl="1">
       <w:start w:val="1"/>
       <w:numFmt w:val="decimal"/>
-      <w:lvlText w:val="%4."/>
-      <w:lvlJc w:val="left"/>
-      <w:pPr>
-        <w:ind w:left="2880" w:hanging="360"/>
-      </w:pPr>
-    </w:lvl>
-    <w:lvl w:ilvl="4" w:tplc="04090019" w:tentative="1">
-      <w:start w:val="1"/>
-      <w:numFmt w:val="lowerLetter"/>
-      <w:lvlText w:val="%5."/>
-      <w:lvlJc w:val="left"/>
-      <w:pPr>
-        <w:ind w:left="3600" w:hanging="360"/>
-      </w:pPr>
-    </w:lvl>
-    <w:lvl w:ilvl="5" w:tplc="0409001B" w:tentative="1">
-      <w:start w:val="1"/>
-      <w:numFmt w:val="lowerRoman"/>
-      <w:lvlText w:val="%6."/>
-      <w:lvlJc w:val="right"/>
-      <w:pPr>
-        <w:ind w:left="4320" w:hanging="180"/>
-      </w:pPr>
-    </w:lvl>
-    <w:lvl w:ilvl="6" w:tplc="0409000F" w:tentative="1">
+      <w:isLgl/>
+      <w:lvlText w:val="%1.%2"/>
+      <w:lvlJc w:val="left"/>
+      <w:pPr>
+        <w:ind w:left="765" w:hanging="405"/>
+      </w:pPr>
+      <w:rPr>
+        <w:rFonts w:hint="default"/>
+      </w:rPr>
+    </w:lvl>
+    <w:lvl w:ilvl="2">
       <w:start w:val="1"/>
       <w:numFmt w:val="decimal"/>
-      <w:lvlText w:val="%7."/>
-      <w:lvlJc w:val="left"/>
-      <w:pPr>
-        <w:ind w:left="5040" w:hanging="360"/>
-      </w:pPr>
-    </w:lvl>
-    <w:lvl w:ilvl="7" w:tplc="04090019" w:tentative="1">
-      <w:start w:val="1"/>
-      <w:numFmt w:val="lowerLetter"/>
-      <w:lvlText w:val="%8."/>
-      <w:lvlJc w:val="left"/>
-      <w:pPr>
-        <w:ind w:left="5760" w:hanging="360"/>
-      </w:pPr>
-    </w:lvl>
-    <w:lvl w:ilvl="8" w:tplc="0409001B" w:tentative="1">
-      <w:start w:val="1"/>
-      <w:numFmt w:val="lowerRoman"/>
-      <w:lvlText w:val="%9."/>
-      <w:lvlJc w:val="right"/>
-      <w:pPr>
-        <w:ind w:left="6480" w:hanging="180"/>
-      </w:pPr>
+      <w:isLgl/>
+      <w:lvlText w:val="%1.%2.%3"/>
+      <w:lvlJc w:val="left"/>
+      <w:pPr>
+        <w:ind w:left="1440" w:hanging="720"/>
+      </w:pPr>
+      <w:rPr>
+        <w:rFonts w:hint="default"/>
+      </w:rPr>
+    </w:lvl>
+    <w:lvl w:ilvl="3">
+      <w:start w:val="1"/>
+      <w:numFmt w:val="decimal"/>
+      <w:isLgl/>
+      <w:lvlText w:val="%1.%2.%3.%4"/>
+      <w:lvlJc w:val="left"/>
+      <w:pPr>
+        <w:ind w:left="1800" w:hanging="720"/>
+      </w:pPr>
+      <w:rPr>
+        <w:rFonts w:hint="default"/>
+      </w:rPr>
+    </w:lvl>
+    <w:lvl w:ilvl="4">
+      <w:start w:val="1"/>
+      <w:numFmt w:val="decimal"/>
+      <w:isLgl/>
+      <w:lvlText w:val="%1.%2.%3.%4.%5"/>
+      <w:lvlJc w:val="left"/>
+      <w:pPr>
+        <w:ind w:left="2160" w:hanging="720"/>
+      </w:pPr>
+      <w:rPr>
+        <w:rFonts w:hint="default"/>
+      </w:rPr>
+    </w:lvl>
+    <w:lvl w:ilvl="5">
+      <w:start w:val="1"/>
+      <w:numFmt w:val="decimal"/>
+      <w:isLgl/>
+      <w:lvlText w:val="%1.%2.%3.%4.%5.%6"/>
+      <w:lvlJc w:val="left"/>
+      <w:pPr>
+        <w:ind w:left="2880" w:hanging="1080"/>
+      </w:pPr>
+      <w:rPr>
+        <w:rFonts w:hint="default"/>
+      </w:rPr>
+    </w:lvl>
+    <w:lvl w:ilvl="6">
+      <w:start w:val="1"/>
+      <w:numFmt w:val="decimal"/>
+      <w:isLgl/>
+      <w:lvlText w:val="%1.%2.%3.%4.%5.%6.%7"/>
+      <w:lvlJc w:val="left"/>
+      <w:pPr>
+        <w:ind w:left="3240" w:hanging="1080"/>
+      </w:pPr>
+      <w:rPr>
+        <w:rFonts w:hint="default"/>
+      </w:rPr>
+    </w:lvl>
+    <w:lvl w:ilvl="7">
+      <w:start w:val="1"/>
+      <w:numFmt w:val="decimal"/>
+      <w:isLgl/>
+      <w:lvlText w:val="%1.%2.%3.%4.%5.%6.%7.%8"/>
+      <w:lvlJc w:val="left"/>
+      <w:pPr>
+        <w:ind w:left="3960" w:hanging="1440"/>
+      </w:pPr>
+      <w:rPr>
+        <w:rFonts w:hint="default"/>
+      </w:rPr>
+    </w:lvl>
+    <w:lvl w:ilvl="8">
+      <w:start w:val="1"/>
+      <w:numFmt w:val="decimal"/>
+      <w:isLgl/>
+      <w:lvlText w:val="%1.%2.%3.%4.%5.%6.%7.%8.%9"/>
+      <w:lvlJc w:val="left"/>
+      <w:pPr>
+        <w:ind w:left="4320" w:hanging="1440"/>
+      </w:pPr>
+      <w:rPr>
+        <w:rFonts w:hint="default"/>
+      </w:rPr>
     </w:lvl>
   </w:abstractNum>
   <w:abstractNum w:abstractNumId="2" w15:restartNumberingAfterBreak="0">
@@ -3528,6 +2649,119 @@
     </w:lvl>
   </w:abstractNum>
   <w:abstractNum w:abstractNumId="8" w15:restartNumberingAfterBreak="0">
+    <w:nsid w:val="37E04EAF"/>
+    <w:multiLevelType w:val="multilevel"/>
+    <w:tmpl w:val="9CF4AC0A"/>
+    <w:lvl w:ilvl="0">
+      <w:start w:val="1"/>
+      <w:numFmt w:val="decimal"/>
+      <w:lvlText w:val="%1."/>
+      <w:lvlJc w:val="left"/>
+      <w:pPr>
+        <w:tabs>
+          <w:tab w:val="num" w:pos="720"/>
+        </w:tabs>
+        <w:ind w:left="720" w:hanging="360"/>
+      </w:pPr>
+    </w:lvl>
+    <w:lvl w:ilvl="1" w:tentative="1">
+      <w:start w:val="1"/>
+      <w:numFmt w:val="decimal"/>
+      <w:lvlText w:val="%2."/>
+      <w:lvlJc w:val="left"/>
+      <w:pPr>
+        <w:tabs>
+          <w:tab w:val="num" w:pos="1440"/>
+        </w:tabs>
+        <w:ind w:left="1440" w:hanging="360"/>
+      </w:pPr>
+    </w:lvl>
+    <w:lvl w:ilvl="2" w:tentative="1">
+      <w:start w:val="1"/>
+      <w:numFmt w:val="decimal"/>
+      <w:lvlText w:val="%3."/>
+      <w:lvlJc w:val="left"/>
+      <w:pPr>
+        <w:tabs>
+          <w:tab w:val="num" w:pos="2160"/>
+        </w:tabs>
+        <w:ind w:left="2160" w:hanging="360"/>
+      </w:pPr>
+    </w:lvl>
+    <w:lvl w:ilvl="3" w:tentative="1">
+      <w:start w:val="1"/>
+      <w:numFmt w:val="decimal"/>
+      <w:lvlText w:val="%4."/>
+      <w:lvlJc w:val="left"/>
+      <w:pPr>
+        <w:tabs>
+          <w:tab w:val="num" w:pos="2880"/>
+        </w:tabs>
+        <w:ind w:left="2880" w:hanging="360"/>
+      </w:pPr>
+    </w:lvl>
+    <w:lvl w:ilvl="4" w:tentative="1">
+      <w:start w:val="1"/>
+      <w:numFmt w:val="decimal"/>
+      <w:lvlText w:val="%5."/>
+      <w:lvlJc w:val="left"/>
+      <w:pPr>
+        <w:tabs>
+          <w:tab w:val="num" w:pos="3600"/>
+        </w:tabs>
+        <w:ind w:left="3600" w:hanging="360"/>
+      </w:pPr>
+    </w:lvl>
+    <w:lvl w:ilvl="5" w:tentative="1">
+      <w:start w:val="1"/>
+      <w:numFmt w:val="decimal"/>
+      <w:lvlText w:val="%6."/>
+      <w:lvlJc w:val="left"/>
+      <w:pPr>
+        <w:tabs>
+          <w:tab w:val="num" w:pos="4320"/>
+        </w:tabs>
+        <w:ind w:left="4320" w:hanging="360"/>
+      </w:pPr>
+    </w:lvl>
+    <w:lvl w:ilvl="6" w:tentative="1">
+      <w:start w:val="1"/>
+      <w:numFmt w:val="decimal"/>
+      <w:lvlText w:val="%7."/>
+      <w:lvlJc w:val="left"/>
+      <w:pPr>
+        <w:tabs>
+          <w:tab w:val="num" w:pos="5040"/>
+        </w:tabs>
+        <w:ind w:left="5040" w:hanging="360"/>
+      </w:pPr>
+    </w:lvl>
+    <w:lvl w:ilvl="7" w:tentative="1">
+      <w:start w:val="1"/>
+      <w:numFmt w:val="decimal"/>
+      <w:lvlText w:val="%8."/>
+      <w:lvlJc w:val="left"/>
+      <w:pPr>
+        <w:tabs>
+          <w:tab w:val="num" w:pos="5760"/>
+        </w:tabs>
+        <w:ind w:left="5760" w:hanging="360"/>
+      </w:pPr>
+    </w:lvl>
+    <w:lvl w:ilvl="8" w:tentative="1">
+      <w:start w:val="1"/>
+      <w:numFmt w:val="decimal"/>
+      <w:lvlText w:val="%9."/>
+      <w:lvlJc w:val="left"/>
+      <w:pPr>
+        <w:tabs>
+          <w:tab w:val="num" w:pos="6480"/>
+        </w:tabs>
+        <w:ind w:left="6480" w:hanging="360"/>
+      </w:pPr>
+    </w:lvl>
+  </w:abstractNum>
+  <w:abstractNum w:abstractNumId="9" w15:restartNumberingAfterBreak="0">
     <w:nsid w:val="407D2C3E"/>
     <w:multiLevelType w:val="hybridMultilevel"/>
     <w:tmpl w:val="FAE02632"/>
@@ -3640,7 +2874,7 @@
       </w:rPr>
     </w:lvl>
   </w:abstractNum>
-  <w:abstractNum w:abstractNumId="9" w15:restartNumberingAfterBreak="0">
+  <w:abstractNum w:abstractNumId="10" w15:restartNumberingAfterBreak="0">
     <w:nsid w:val="4EDD35D6"/>
     <w:multiLevelType w:val="hybridMultilevel"/>
     <w:tmpl w:val="01E88E4E"/>
@@ -3753,7 +2987,7 @@
       </w:rPr>
     </w:lvl>
   </w:abstractNum>
-  <w:abstractNum w:abstractNumId="10" w15:restartNumberingAfterBreak="0">
+  <w:abstractNum w:abstractNumId="11" w15:restartNumberingAfterBreak="0">
     <w:nsid w:val="657E5D71"/>
     <w:multiLevelType w:val="hybridMultilevel"/>
     <w:tmpl w:val="BFBE56B6"/>
@@ -3871,7 +3105,7 @@
       </w:rPr>
     </w:lvl>
   </w:abstractNum>
-  <w:abstractNum w:abstractNumId="11" w15:restartNumberingAfterBreak="0">
+  <w:abstractNum w:abstractNumId="12" w15:restartNumberingAfterBreak="0">
     <w:nsid w:val="69F35305"/>
     <w:multiLevelType w:val="hybridMultilevel"/>
     <w:tmpl w:val="38A21684"/>
@@ -3984,7 +3218,7 @@
       </w:rPr>
     </w:lvl>
   </w:abstractNum>
-  <w:abstractNum w:abstractNumId="12" w15:restartNumberingAfterBreak="0">
+  <w:abstractNum w:abstractNumId="13" w15:restartNumberingAfterBreak="0">
     <w:nsid w:val="6EE23312"/>
     <w:multiLevelType w:val="hybridMultilevel"/>
     <w:tmpl w:val="CCFA233C"/>
@@ -4101,10 +3335,10 @@
     <w:abstractNumId w:val="0"/>
   </w:num>
   <w:num w:numId="2">
-    <w:abstractNumId w:val="10"/>
+    <w:abstractNumId w:val="11"/>
   </w:num>
   <w:num w:numId="3">
-    <w:abstractNumId w:val="10"/>
+    <w:abstractNumId w:val="11"/>
     <w:lvlOverride w:ilvl="0">
       <w:startOverride w:val="1"/>
     </w:lvlOverride>
@@ -4113,16 +3347,16 @@
     <w:abstractNumId w:val="1"/>
   </w:num>
   <w:num w:numId="5">
-    <w:abstractNumId w:val="8"/>
+    <w:abstractNumId w:val="9"/>
   </w:num>
   <w:num w:numId="6">
-    <w:abstractNumId w:val="11"/>
+    <w:abstractNumId w:val="12"/>
   </w:num>
   <w:num w:numId="7">
     <w:abstractNumId w:val="7"/>
   </w:num>
   <w:num w:numId="8">
-    <w:abstractNumId w:val="9"/>
+    <w:abstractNumId w:val="10"/>
   </w:num>
   <w:num w:numId="9">
     <w:abstractNumId w:val="6"/>
@@ -4131,7 +3365,7 @@
     <w:abstractNumId w:val="4"/>
   </w:num>
   <w:num w:numId="11">
-    <w:abstractNumId w:val="12"/>
+    <w:abstractNumId w:val="13"/>
   </w:num>
   <w:num w:numId="12">
     <w:abstractNumId w:val="5"/>
@@ -4141,6 +3375,9 @@
   </w:num>
   <w:num w:numId="14">
     <w:abstractNumId w:val="2"/>
+  </w:num>
+  <w:num w:numId="15">
+    <w:abstractNumId w:val="8"/>
   </w:num>
 </w:numbering>
 </file>
@@ -4609,7 +3846,6 @@
   <w:style w:type="character" w:default="1" w:styleId="DefaultParagraphFont">
     <w:name w:val="Default Paragraph Font"/>
     <w:uiPriority w:val="1"/>
-    <w:semiHidden/>
     <w:unhideWhenUsed/>
   </w:style>
   <w:style w:type="table" w:default="1" w:styleId="TableNormal">
@@ -5074,6 +4310,19 @@
       <w:szCs w:val="24"/>
     </w:rPr>
   </w:style>
+  <w:style w:type="paragraph" w:styleId="NormalWeb">
+    <w:name w:val="Normal (Web)"/>
+    <w:basedOn w:val="Normal"/>
+    <w:uiPriority w:val="99"/>
+    <w:semiHidden/>
+    <w:unhideWhenUsed/>
+    <w:rsid w:val="00141D56"/>
+    <w:rPr>
+      <w:rFonts w:ascii="Times New Roman" w:hAnsi="Times New Roman" w:cs="Times New Roman"/>
+      <w:sz w:val="24"/>
+      <w:szCs w:val="24"/>
+    </w:rPr>
+  </w:style>
 </w:styles>
 </file>
 
@@ -5198,8 +4447,10 @@
     <w:rsid w:val="002B4C7C"/>
     <w:rsid w:val="00352D4B"/>
     <w:rsid w:val="003F359D"/>
+    <w:rsid w:val="00610522"/>
     <w:rsid w:val="00C15CA3"/>
     <w:rsid w:val="00CA3B83"/>
+    <w:rsid w:val="00FB4A19"/>
   </w:rsids>
   <m:mathPr>
     <m:mathFont m:val="Cambria Math"/>
@@ -5939,7 +5190,7 @@
 </file>
 
 <file path=customXml/itemProps2.xml><?xml version="1.0" encoding="utf-8"?>
-<ds:datastoreItem xmlns:ds="http://schemas.openxmlformats.org/officeDocument/2006/customXml" ds:itemID="{1167313A-2917-40E4-9D81-1250DDF64D4E}">
+<ds:datastoreItem xmlns:ds="http://schemas.openxmlformats.org/officeDocument/2006/customXml" ds:itemID="{12DCF9AA-2FEF-4C4A-A825-44B318B6FFAD}">
   <ds:schemaRefs>
     <ds:schemaRef ds:uri="http://schemas.openxmlformats.org/officeDocument/2006/bibliography"/>
   </ds:schemaRefs>

</xml_diff>